<commit_message>
Updated for spring 2018
</commit_message>
<xml_diff>
--- a/index.docx
+++ b/index.docx
@@ -77,7 +77,7 @@
         <w:t xml:space="preserve"> </w:t>
       </w:r>
       <w:r>
-        <w:t xml:space="preserve">Margarete Walden</w:t>
+        <w:t xml:space="preserve">Ben Sedinger</w:t>
       </w:r>
       <w:r>
         <w:br w:type="textWrapping"/>
@@ -86,7 +86,7 @@
         <w:rPr>
           <w:b/>
         </w:rPr>
-        <w:t xml:space="preserve">Office</w:t>
+        <w:t xml:space="preserve">Instructor's Office</w:t>
       </w:r>
       <w:r>
         <w:t xml:space="preserve">: FA 220E</w:t>
@@ -115,33 +115,11 @@
       <w:r>
         <w:t xml:space="preserve">: kshoemaker_at_cabnr.unr.edu</w:t>
       </w:r>
-      <w:r>
-        <w:br w:type="textWrapping"/>
-      </w:r>
-      <w:r>
-        <w:rPr>
-          <w:b/>
-        </w:rPr>
-        <w:t xml:space="preserve">Office hours</w:t>
-      </w:r>
-      <w:r>
-        <w:t xml:space="preserve">:</w:t>
-      </w:r>
-      <w:r>
-        <w:br w:type="textWrapping"/>
-      </w:r>
-      <w:r>
-        <w:t xml:space="preserve">- Shoemaker: Tuesdays from 1 to 3pm (FA 220E)</w:t>
-      </w:r>
-      <w:r>
-        <w:br w:type="textWrapping"/>
-      </w:r>
-      <w:r>
-        <w:t xml:space="preserve">- Walden: Thursdays from 11am to 1pm (FA 235)</w:t>
-      </w:r>
-      <w:r>
-        <w:br w:type="textWrapping"/>
-      </w:r>
+    </w:p>
+    <w:p>
+      <w:pPr>
+        <w:pStyle w:val="BodyText"/>
+      </w:pPr>
       <w:r>
         <w:rPr>
           <w:b/>
@@ -184,7 +162,7 @@
         <w:t xml:space="preserve">Lecture &amp; Discussion</w:t>
       </w:r>
       <w:r>
-        <w:t xml:space="preserve">: T, Th at 9:30am (50 mins) (NOTE: please bring your laptop to class!)</w:t>
+        <w:t xml:space="preserve">: M, W at 10am (50 mins) (NOTE: please bring your laptop to class!)</w:t>
       </w:r>
       <w:r>
         <w:br w:type="textWrapping"/>
@@ -196,10 +174,10 @@
         <w:t xml:space="preserve">Lab</w:t>
       </w:r>
       <w:r>
-        <w:t xml:space="preserve">: F at 11am (3 hours)</w:t>
-      </w:r>
-      <w:r>
-        <w:br w:type="textWrapping"/>
+        <w:t xml:space="preserve">: F at 10am (3 hours)</w:t>
+      </w:r>
+      <w:r>
+        <w:t xml:space="preserve"> </w:t>
       </w:r>
       <w:r>
         <w:rPr>
@@ -208,10 +186,19 @@
         <w:t xml:space="preserve">Office hours</w:t>
       </w:r>
       <w:r>
-        <w:t xml:space="preserve"> </w:t>
-      </w:r>
-      <w:r>
-        <w:t xml:space="preserve">Tues from 1 to 3pm</w:t>
+        <w:t xml:space="preserve">:</w:t>
+      </w:r>
+      <w:r>
+        <w:br w:type="textWrapping"/>
+      </w:r>
+      <w:r>
+        <w:t xml:space="preserve">- Shoemaker: Wed from 11 to noon (FA 220E)</w:t>
+      </w:r>
+      <w:r>
+        <w:br w:type="textWrapping"/>
+      </w:r>
+      <w:r>
+        <w:t xml:space="preserve">- Sedinger: TBD</w:t>
       </w:r>
     </w:p>
     <w:p>
@@ -223,7 +210,7 @@
         </w:numPr>
       </w:pPr>
       <w:r>
-        <w:t xml:space="preserve">Lectures will be held in</w:t>
+        <w:t xml:space="preserve">Lectures and Labs will be held in</w:t>
       </w:r>
       <w:r>
         <w:t xml:space="preserve"> </w:t>
@@ -232,7 +219,7 @@
         <w:rPr>
           <w:b/>
         </w:rPr>
-        <w:t xml:space="preserve">OB 203</w:t>
+        <w:t xml:space="preserve">FA 301</w:t>
       </w:r>
       <w:r>
         <w:br w:type="textWrapping"/>
@@ -247,7 +234,7 @@
         </w:numPr>
       </w:pPr>
       <w:r>
-        <w:t xml:space="preserve">Labs will be held in the NRES computer lab (</w:t>
+        <w:t xml:space="preserve">Labs may occasionally be held in the NRES computer lab (</w:t>
       </w:r>
       <w:r>
         <w:rPr>
@@ -315,7 +302,7 @@
         <w:br w:type="textWrapping"/>
       </w:r>
       <w:r>
-        <w:t xml:space="preserve">â€¢ Additional readings from the primary literature will be assigned for discussion.</w:t>
+        <w:t xml:space="preserve">â€¢ Additional readings from the primary literature will be assigned for discussion periodically.</w:t>
       </w:r>
     </w:p>
     <w:p>
@@ -345,6 +332,9 @@
         </w:r>
       </w:hyperlink>
       <w:r>
+        <w:t xml:space="preserve">(no installation needed)</w:t>
+      </w:r>
+      <w:r>
         <w:br w:type="textWrapping"/>
       </w:r>
     </w:p>
@@ -397,7 +387,7 @@
         </w:numPr>
       </w:pPr>
       <w:r>
-        <w:t xml:space="preserve">MS Excel (hopefully you already have this or equivalent spreadsheet software on your computer!)</w:t>
+        <w:t xml:space="preserve">MS Excel (hopefully you already have this or equivalent spreadsheet software on your laptop!)</w:t>
       </w:r>
     </w:p>
     <w:p>
@@ -419,7 +409,7 @@
         </w:numPr>
       </w:pPr>
       <w:r>
-        <w:t xml:space="preserve">BIOL 314 or NRES 217 (Basic Ecology)</w:t>
+        <w:t xml:space="preserve">BIOL 314 or NRES 217 (Ecology)</w:t>
       </w:r>
       <w:r>
         <w:br w:type="textWrapping"/>
@@ -452,7 +442,7 @@
         <w:pStyle w:val="FirstParagraph"/>
       </w:pPr>
       <w:r>
-        <w:t xml:space="preserve">This class will explore how concepts of population ecology (e.g., covered in BIOL 314) can be used to inform the conservation and management of natural populations and ecosystems. We will emphasize practical approaches to problem-solving in ecology, conservation, and wildlife management via creative application of population ecology theory using simulation models and statistics. Topics will include population viability analysis (PVA), site-occupancy models, habitat suitability models, metapopulation models, species co-occurrence models, projecting population response to climate change and more. Laboratory exercises will provide students with hands-on experience with ecological models and their practical applications in the conservation and management of wild populations.</w:t>
+        <w:t xml:space="preserve">This class will explore how concepts of population ecology (e.g., covered in BIOL 314) can be used to inform the conservation and management of natural populations and ecosystems. We will emphasize practical approaches to problem-solving in ecology, conservation, and wildlife management via creative application of population ecology theory using simulation models and statistics. Topics will include population viability analysis (PVA), occupancy models, habitat-suitability models, metapopulation models, species co-occurrence models, projecting population response to climate change and more. Laboratory exercises will provide students with hands-on experience with ecological models and their practical applications in the conservation and management of wild populations.</w:t>
       </w:r>
     </w:p>
     <w:p>
@@ -489,7 +479,7 @@
         </w:numPr>
       </w:pPr>
       <w:r>
-        <w:t xml:space="preserve">Apply tools such as population viability analysis (PVA), site-occupancy models, and metapopulation models to address the conservation and management of natural populations.</w:t>
+        <w:t xml:space="preserve">Apply tools such as population viability analysis (PVA), occupancy models, and metapopulation models to address the conservation and management of natural populations.</w:t>
       </w:r>
       <w:r>
         <w:br w:type="textWrapping"/>
@@ -534,7 +524,7 @@
         </w:numPr>
       </w:pPr>
       <w:r>
-        <w:t xml:space="preserve">Explain how species interactions can influence predictions of species range shifts and the biodiversity response to global change, and formulate strategies for accounting for species interactions in ecological models.</w:t>
+        <w:t xml:space="preserve">Explain how species interactions can influence population dynamics (e.g., predictions of species range shifts), and formulate strategies for accounting for species interactions in ecological models.</w:t>
       </w:r>
       <w:r>
         <w:br w:type="textWrapping"/>
@@ -549,7 +539,7 @@
         </w:numPr>
       </w:pPr>
       <w:r>
-        <w:t xml:space="preserve">Communicate original research in applied population and community ecology via a professional oral presentation.</w:t>
+        <w:t xml:space="preserve">Communicate original research in applied population and community ecology via a professional-style oral presentation.</w:t>
       </w:r>
     </w:p>
     <w:p>
@@ -605,7 +595,7 @@
         <w:br w:type="textWrapping"/>
       </w:r>
       <w:r>
-        <w:t xml:space="preserve">Final exam (16 May, 230pm) 25% (100 points)</w:t>
+        <w:t xml:space="preserve">Final exam (5/11/2018) 25% (100 points)</w:t>
       </w:r>
     </w:p>
     <w:p>
@@ -691,17 +681,17 @@
         <w:pStyle w:val="FirstParagraph"/>
       </w:pPr>
       <w:r>
-        <w:t xml:space="preserve">Students will work in groups of ~3-4 people to perform a population viability analysis (PVA) to rank conservation or management actions for a species of conservation concern (species of your choice!). Grading will be based on finished products (written and oral presentations) as well as participation and peer evaluations.</w:t>
+        <w:t xml:space="preserve">Students will work in groups of ~2-3 to perform a population viability analysis (PVA) to rank conservation or management actions for a species of conservation concern (species of your choice!). Grading will be based on finished products (written and oral presentations) as well as participation and peer evaluations.</w:t>
       </w:r>
     </w:p>
     <w:p>
       <w:pPr>
         <w:pStyle w:val="Heading3"/>
       </w:pPr>
-      <w:bookmarkStart w:id="38" w:name="graduate-credit-for-those-enrolled-in-nres670"/>
+      <w:bookmarkStart w:id="38" w:name="graduate-credit-for-students-enrolled-in-nres-670"/>
       <w:bookmarkEnd w:id="38"/>
       <w:r>
-        <w:t xml:space="preserve">Graduate credit (for those enrolled in NRES670)</w:t>
+        <w:t xml:space="preserve">Graduate credit (for students enrolled in NRES 670)</w:t>
       </w:r>
     </w:p>
     <w:p>
@@ -709,7 +699,7 @@
         <w:pStyle w:val="FirstParagraph"/>
       </w:pPr>
       <w:r>
-        <w:t xml:space="preserve">Graduate students will be subject to additional expectations in order to receive graduate credit for this course. In particular, graduate student final group projects are expected to be more in-depth than undergraduate group projects. To this end, graduate student presentations will be longer, and project write-ups will be expected to be of publication-quality (and formatted in the style of an appropriate journal). Graduate students will also be expected to achieve a deeper understanding of the course material, and therefore will be assigned additional readings from the scientific literature.</w:t>
+        <w:t xml:space="preserve">Graduate students will be subject to additional expectations in order to receive graduate credit for this course. In particular, graduate students will be expected to develop an original lecture and lead an original lab activity. Graduate students will also be expected to achieve a deeper understanding of the course material, and therefore will be assigned additional readings from the scientific literature and will be expected to participate as leaders in discussions and lab activities.</w:t>
       </w:r>
     </w:p>
     <w:p>
@@ -866,7 +856,7 @@
         <w:pStyle w:val="FirstParagraph"/>
       </w:pPr>
       <w:r>
-        <w:t xml:space="preserve">All electronic devices are to be turned off during class unless the instructor gives advance permission.</w:t>
+        <w:t xml:space="preserve">All mobile electronic devices are to be turned off during class unless the instructor gives advance permission (but laptop computers will be used in class regularly).</w:t>
       </w:r>
     </w:p>
     <w:sectPr/>
@@ -977,7 +967,7 @@
     </w:lvl>
   </w:abstractNum>
   <w:abstractNum w:abstractNumId="990">
-    <w:nsid w:val="4f736953"/>
+    <w:nsid w:val="474d3813"/>
     <w:multiLevelType w:val="multilevel"/>
     <w:lvl w:ilvl="0">
       <w:numFmt w:val="bullet"/>
@@ -1058,7 +1048,7 @@
     </w:lvl>
   </w:abstractNum>
   <w:abstractNum w:abstractNumId="991">
-    <w:nsid w:val="d02d5598"/>
+    <w:nsid w:val="4d43bb16"/>
     <w:multiLevelType w:val="multilevel"/>
     <w:lvl w:ilvl="0">
       <w:numFmt w:val="bullet"/>
@@ -1139,7 +1129,7 @@
     </w:lvl>
   </w:abstractNum>
   <w:abstractNum w:abstractNumId="99411">
-    <w:nsid w:val="bd580639"/>
+    <w:nsid w:val="fa66d752"/>
     <w:multiLevelType w:val="multilevel"/>
     <w:lvl w:ilvl="0">
       <w:start w:val="1"/>

</xml_diff>

<commit_message>
get started for 2024
</commit_message>
<xml_diff>
--- a/index.docx
+++ b/index.docx
@@ -57,7 +57,7 @@
         <w:t xml:space="preserve"> </w:t>
       </w:r>
       <w:r>
-        <w:t xml:space="preserve">2023</w:t>
+        <w:t xml:space="preserve">2024</w:t>
       </w:r>
     </w:p>
     <w:p>
@@ -133,7 +133,7 @@
         <w:t xml:space="preserve">Office hours</w:t>
       </w:r>
       <w:r>
-        <w:t xml:space="preserve">: Mondays from 4 to 5pm in FA 220e</w:t>
+        <w:t xml:space="preserve">: Mondays from 3 to 4pm in FA 220e</w:t>
       </w:r>
       <w:r>
         <w:br/>
@@ -175,7 +175,7 @@
         <w:t xml:space="preserve"> </w:t>
       </w:r>
       <w:r>
-        <w:t xml:space="preserve">Sage Ellis (sageellis_at_nevada_dot_unr_dot_edu)</w:t>
+        <w:t xml:space="preserve">Colton Irons (cirons_at_nevada_dot_unr_dot_edu)</w:t>
       </w:r>
       <w:r>
         <w:br/>
@@ -188,7 +188,7 @@
         <w:t xml:space="preserve">TA Office hours</w:t>
       </w:r>
       <w:r>
-        <w:t xml:space="preserve">: Fridays from 11am to noon in FA 301</w:t>
+        <w:t xml:space="preserve">: Fridays at 11am in FA 301 (tentative!)</w:t>
       </w:r>
     </w:p>
     <w:bookmarkStart w:id="21" w:name="course-meeting-times"/>
@@ -212,7 +212,7 @@
         <w:t xml:space="preserve">Lecture &amp; Discussion</w:t>
       </w:r>
       <w:r>
-        <w:t xml:space="preserve">: M, W at 10am (50 mins) in WRB 3046</w:t>
+        <w:t xml:space="preserve">: M, W at 10am (50 mins) in OB (Orvis Building) 203</w:t>
       </w:r>
       <w:r>
         <w:br/>
@@ -243,7 +243,7 @@
         <w:pStyle w:val="FirstParagraph"/>
       </w:pPr>
       <w:r>
-        <w:t xml:space="preserve">This class will explore how concepts of population ecology can be used to inform the conservation and management of natural populations and ecosystems. We will emphasize practical approaches to problem-solving in ecology, conservation, and wildlife management using simulation models and inferential statistics. Topics will include Population Viability Analysis (PVA), habitat suitability, metapopulations, species interactions (competition and predation), threats to wild populations, wildlife management and more. Laboratory exercises will provide students with hands-on experience with wildlife population models and their practical applications in wildlife ecology and management.</w:t>
+        <w:t xml:space="preserve">This class explores how concepts of population ecology can be used to inform the conservation and management of natural populations and ecosystems. We emphasize practical approaches to problem-solving in ecology, conservation, and wildlife management using simulation models and inferential statistics. Topics include Population Viability Analysis (PVA), limits to population growth, metapopulation ecology, species interactions (competition and predation), threats to wild populations, wildlife management and more. Laboratory exercises provide students with hands-on experience with wildlife population models and their practical applications in wildlife ecology and management.</w:t>
       </w:r>
     </w:p>
     <w:bookmarkEnd w:id="22"/>
@@ -281,6 +281,12 @@
       </w:pPr>
       <w:r>
         <w:t xml:space="preserve">NRES 310 (Wildlife Ecology and Management)</w:t>
+      </w:r>
+      <w:r>
+        <w:br/>
+      </w:r>
+      <w:r>
+        <w:t xml:space="preserve">NOTE: this course is a prerequisite for NRES 488 (Dynamics and Management of Wildlife Populations) and is designed to complement NRES 421 (Conservation Biology).</w:t>
       </w:r>
     </w:p>
     <w:bookmarkEnd w:id="23"/>
@@ -352,7 +358,7 @@
         </w:r>
       </w:hyperlink>
       <w:r>
-        <w:t xml:space="preserve">(free, no installation needed)</w:t>
+        <w:t xml:space="preserve">(free, web-based, need account)</w:t>
       </w:r>
       <w:r>
         <w:br/>
@@ -378,7 +384,7 @@
         <w:t xml:space="preserve"> </w:t>
       </w:r>
       <w:r>
-        <w:t xml:space="preserve">(free, open-source)</w:t>
+        <w:t xml:space="preserve">(free installation)</w:t>
       </w:r>
       <w:r>
         <w:br/>
@@ -405,7 +411,7 @@
         <w:pStyle w:val="Compact"/>
       </w:pPr>
       <w:r>
-        <w:t xml:space="preserve">PointSolutions (interactive classroom software- sign up via WebCampus)</w:t>
+        <w:t xml:space="preserve">Top Hat (interactive classroom software- invitations should have been emailed to you)</w:t>
       </w:r>
     </w:p>
     <w:bookmarkEnd w:id="28"/>
@@ -494,49 +500,43 @@
         <w:pStyle w:val="BodyText"/>
       </w:pPr>
       <w:r>
-        <w:t xml:space="preserve">Lab exercises (7 total) 20% (80 points)</w:t>
+        <w:t xml:space="preserve">Lab exercises (7 total) 20%</w:t>
       </w:r>
       <w:r>
         <w:br/>
       </w:r>
       <w:r>
-        <w:t xml:space="preserve">Lectures/participation 10% (40 points)</w:t>
+        <w:t xml:space="preserve">Lectures/participation 10%</w:t>
       </w:r>
       <w:r>
         <w:br/>
       </w:r>
       <w:r>
-        <w:t xml:space="preserve">Group project 30% (120 points)</w:t>
+        <w:t xml:space="preserve">Group project 30%</w:t>
       </w:r>
       <w:r>
         <w:br/>
       </w:r>
       <w:r>
-        <w:t xml:space="preserve">Midterm exam # 1 (date TBD) 10% (40 points)</w:t>
+        <w:t xml:space="preserve">Midterm exam # 1 (date TBD) 10%</w:t>
       </w:r>
       <w:r>
         <w:br/>
       </w:r>
       <w:r>
-        <w:t xml:space="preserve">Midterm exam # 2 (date TBD) 10% (40 points)</w:t>
+        <w:t xml:space="preserve">Midterm exam # 2 (date TBD) 10%</w:t>
       </w:r>
       <w:r>
         <w:br/>
       </w:r>
       <w:r>
-        <w:t xml:space="preserve">Final exam 20% (80 points)</w:t>
+        <w:t xml:space="preserve">Final exam 20%</w:t>
       </w:r>
     </w:p>
     <w:p>
       <w:pPr>
         <w:pStyle w:val="BodyText"/>
       </w:pPr>
-      <w:r>
-        <w:t xml:space="preserve">NOTE: Graduate students enrolled in NRES 670 will have an additional 50 pts used to calculate their grade (see below) of a total of 370 points.</w:t>
-      </w:r>
-      <w:r>
-        <w:br/>
-      </w:r>
       <w:r>
         <w:t xml:space="preserve">Grading scale: A (100 to 93), A- (92 to 90), B+ (89 to 87), B (86 to 83), B- (82 to 80), C+ (79 to 77), C (76 to 73), C- (72 to 70), D+ (69 to 67), D (66 to 63), D- (62 to 60), F (below 60).</w:t>
       </w:r>
@@ -574,7 +574,7 @@
         <w:pStyle w:val="FirstParagraph"/>
       </w:pPr>
       <w:r>
-        <w:t xml:space="preserve">Lecture grades will be based primarily on participation and short quizzes. Participation is essential to the learning process (and to our mutual enjoyment of this class). Learning is not a passive process; students are expected to engage with the material in class rather than simply listen and take notes. You should be prepared in class to ask questions, to answer questions, and to engage in problem-solving activities.</w:t>
+        <w:t xml:space="preserve">Lecture grades will be based primarily on participation and short in-class quizzes (via TopHat). Participation is essential to the learning process (and to our mutual enjoyment of this class). Learning is not a passive process; students are expected to engage with the material in class rather than simply listen and take notes. You should be prepared in class to ask questions, to answer questions, and to engage in problem-solving activities.</w:t>
       </w:r>
     </w:p>
     <w:bookmarkEnd w:id="32"/>
@@ -628,7 +628,7 @@
         <w:pStyle w:val="FirstParagraph"/>
       </w:pPr>
       <w:r>
-        <w:t xml:space="preserve">Graduate students will be subject to additional expectations in order to receive graduate credit for this course. In particular, graduate students will be expected to develop an original lecture and lead an original lab activity related to their lecture. Graduate students will also be expected to achieve a deeper understanding of the course material, and therefore will be assigned additional readings from the scientific literature and will be expected to participate as leaders in discussions and lab activities.</w:t>
+        <w:t xml:space="preserve">Graduate students will be subject to additional expectations in order to receive graduate credit for this course. In particular, graduate students will be expected to develop an original lecture and lead an original lab activity related to a topic relevant to wildlife population ecology. Graduate students will also be expected to achieve a deeper understanding of the course material, and therefore will be expected to participate as leaders in discussions and lab activities.</w:t>
       </w:r>
     </w:p>
     <w:bookmarkEnd w:id="35"/>
@@ -650,13 +650,13 @@
       </w:r>
     </w:p>
     <w:bookmarkEnd w:id="36"/>
-    <w:bookmarkStart w:id="38" w:name="pointsolutions"/>
+    <w:bookmarkStart w:id="38" w:name="top-hat"/>
     <w:p>
       <w:pPr>
         <w:pStyle w:val="Heading3"/>
       </w:pPr>
       <w:r>
-        <w:t xml:space="preserve">PointSolutions</w:t>
+        <w:t xml:space="preserve">Top Hat</w:t>
       </w:r>
     </w:p>
     <w:p>
@@ -664,15 +664,7 @@
         <w:pStyle w:val="FirstParagraph"/>
       </w:pPr>
       <w:r>
-        <w:t xml:space="preserve">We will be using the PointSolutions interactive learning platform in class. You will be able to submit answers to in-class questions using Apple or Android smartphones and tablets, laptops, or through text message.</w:t>
-      </w:r>
-    </w:p>
-    <w:p>
-      <w:pPr>
-        <w:pStyle w:val="BodyText"/>
-      </w:pPr>
-      <w:r>
-        <w:t xml:space="preserve">You can sign up using the link on WebCampus. The cost is $15 per year for UNR students. For more information please see</w:t>
+        <w:t xml:space="preserve">We will be using the</w:t>
       </w:r>
       <w:r>
         <w:t xml:space="preserve"> </w:t>
@@ -682,17 +674,63 @@
           <w:rPr>
             <w:rStyle w:val="Hyperlink"/>
           </w:rPr>
-          <w:t xml:space="preserve">https://www.unr.edu/digital-learning/tools-and-technologies/student-response-systems/pointsolutions-students</w:t>
+          <w:t xml:space="preserve">Top Hat</w:t>
         </w:r>
       </w:hyperlink>
+      <w:r>
+        <w:t xml:space="preserve"> </w:t>
+      </w:r>
+      <w:r>
+        <w:t xml:space="preserve">interactive learning platform in class. You will be able to submit answers to in-class questions using Apple or Android smartphones and tablets, laptops, or through text message.</w:t>
+      </w:r>
+    </w:p>
+    <w:p>
+      <w:pPr>
+        <w:pStyle w:val="BodyText"/>
+      </w:pPr>
+      <w:r>
+        <w:t xml:space="preserve">Top Hat is free of charge for UNR students this year! You should all have received an invitation via email. You can also enroll using the join code 632462.</w:t>
+      </w:r>
     </w:p>
     <w:bookmarkEnd w:id="38"/>
-    <w:bookmarkStart w:id="40" w:name="statment-on-disabilities-services"/>
+    <w:bookmarkStart w:id="40" w:name="statement-on-academic-dishonesty"/>
     <w:p>
       <w:pPr>
         <w:pStyle w:val="Heading3"/>
       </w:pPr>
       <w:r>
+        <w:t xml:space="preserve">Statement on Academic Dishonesty</w:t>
+      </w:r>
+    </w:p>
+    <w:p>
+      <w:pPr>
+        <w:pStyle w:val="FirstParagraph"/>
+      </w:pPr>
+      <w:r>
+        <w:t xml:space="preserve">The University Academic Standards Policy defines academic dishonesty, and mandates specific sanctions for violations. See the University Academic Standards policy:</w:t>
+      </w:r>
+      <w:r>
+        <w:t xml:space="preserve"> </w:t>
+      </w:r>
+      <w:hyperlink r:id="rId39">
+        <w:r>
+          <w:rPr>
+            <w:rStyle w:val="Hyperlink"/>
+          </w:rPr>
+          <w:t xml:space="preserve">UAM 6,502</w:t>
+        </w:r>
+      </w:hyperlink>
+      <w:r>
+        <w:t xml:space="preserve">.</w:t>
+      </w:r>
+    </w:p>
+    <w:bookmarkEnd w:id="40"/>
+    <w:bookmarkStart w:id="42" w:name="statment-on-disabilities-services"/>
+    <w:p>
+      <w:pPr>
+        <w:pStyle w:val="Heading3"/>
+      </w:pPr>
+      <w:r>
         <w:t xml:space="preserve">Statment on Disabilities Services</w:t>
       </w:r>
     </w:p>
@@ -706,7 +744,7 @@
       <w:r>
         <w:t xml:space="preserve"> </w:t>
       </w:r>
-      <w:hyperlink r:id="rId39">
+      <w:hyperlink r:id="rId41">
         <w:r>
           <w:rPr>
             <w:rStyle w:val="Hyperlink"/>
@@ -719,38 +757,6 @@
       </w:r>
       <w:r>
         <w:t xml:space="preserve">(Pennington Achievement Center Suite 230) as soon as possible to arrange for appropriate accommodations.</w:t>
-      </w:r>
-    </w:p>
-    <w:bookmarkEnd w:id="40"/>
-    <w:bookmarkStart w:id="42" w:name="statement-on-academic-dishonesty"/>
-    <w:p>
-      <w:pPr>
-        <w:pStyle w:val="Heading3"/>
-      </w:pPr>
-      <w:r>
-        <w:t xml:space="preserve">Statement on Academic Dishonesty</w:t>
-      </w:r>
-    </w:p>
-    <w:p>
-      <w:pPr>
-        <w:pStyle w:val="FirstParagraph"/>
-      </w:pPr>
-      <w:r>
-        <w:t xml:space="preserve">The University Academic Standards Policy defines academic dishonesty, and mandates specific sanctions for violations. See the University Academic Standards policy:</w:t>
-      </w:r>
-      <w:r>
-        <w:t xml:space="preserve"> </w:t>
-      </w:r>
-      <w:hyperlink r:id="rId41">
-        <w:r>
-          <w:rPr>
-            <w:rStyle w:val="Hyperlink"/>
-          </w:rPr>
-          <w:t xml:space="preserve">UAM 6,502</w:t>
-        </w:r>
-      </w:hyperlink>
-      <w:r>
-        <w:t xml:space="preserve">.</w:t>
       </w:r>
     </w:p>
     <w:bookmarkEnd w:id="42"/>
@@ -1767,7 +1773,7 @@
     <w:name w:val="ConstantTok"/>
     <w:basedOn w:val="VerbatimChar"/>
     <w:rPr>
-      <w:color w:val="000000"/>
+      <w:color w:val="8f5902"/>
       <w:shd w:val="clear" w:fill="f8f8f8"/>
     </w:rPr>
   </w:style>
@@ -1783,8 +1789,9 @@
     <w:name w:val="SpecialCharTok"/>
     <w:basedOn w:val="VerbatimChar"/>
     <w:rPr>
-      <w:color w:val="000000"/>
-      <w:shd w:val="clear" w:fill="f8f8f8"/>
+      <w:color w:val="ce5c00"/>
+      <w:shd w:val="clear" w:fill="f8f8f8"/>
+      <w:b/>
     </w:rPr>
   </w:style>
   <w:style w:type="character" w:customStyle="1" w:styleId="StringTok">
@@ -1869,8 +1876,9 @@
     <w:name w:val="FunctionTok"/>
     <w:basedOn w:val="VerbatimChar"/>
     <w:rPr>
-      <w:color w:val="000000"/>
-      <w:shd w:val="clear" w:fill="f8f8f8"/>
+      <w:color w:val="204a87"/>
+      <w:shd w:val="clear" w:fill="f8f8f8"/>
+      <w:b/>
     </w:rPr>
   </w:style>
   <w:style w:type="character" w:customStyle="1" w:styleId="VariableTok">
@@ -1926,7 +1934,7 @@
     <w:name w:val="AttributeTok"/>
     <w:basedOn w:val="VerbatimChar"/>
     <w:rPr>
-      <w:color w:val="c4a000"/>
+      <w:color w:val="204a87"/>
       <w:shd w:val="clear" w:fill="f8f8f8"/>
     </w:rPr>
   </w:style>

</xml_diff>